<commit_message>
highlight insert strand in test1.docx
</commit_message>
<xml_diff>
--- a/docs/test1.docx
+++ b/docs/test1.docx
@@ -4,12 +4,23 @@
   <w:body>
     <w:p>
       <w:r>
-        <w:t>atgcaccaccatcatcatcatgtactagtagcggccgctgcagtccggcaaaaaagggcaaggtgtcaccaccctgccctttttctttaaaaccgaaaagattacttcgcgttatgcaggcttcctcgctcactgactcgctgcgctcggtcgttcggctgcggcgagcggtatcagctcactcaaaggcggtaatacggttatccacagaatcaggggataacgcaggaaagaacatgtgagcaaaaggccagcaaaaggccaggaaccgtaaaaaggccgcgttgctggcgtttttccacaggctccgcccccctgacgagcatcacaaaaatcgacgctcaagtcagaggtggcgaaacccgacaggactataaagataccaggcgtttccccctggaagctccctcgtgcgctctcctgttccgaccctgccgcttaccggatacctgtccgcctttctcccttcgggaagcgtggcgctttctcatagctcacgctgtaggtatctcagttcggtgtaggtcgttcgctccaagctgggctgtgtgcacgaaccccccgttcagcccgaccgctgcgccttatccggtaactatcgtcttgagtccaacccggtaagacacgacttatcgccactggcagcagccactggtaacaggattagcagagcgaggtatgtaggcggtgctacagagttcttgaagtggtggcctaactacggctacactagaagaacagtatttggtatctgcgctctgctgaagccagttaccttcggaaaaagagttggtagctcttgatccggcaaacaaaccaccgctggtagcggtggtttttttgtttgcaagcagcagattacgcgcagaaaaaaaggatctcaagaagatcctttgatcttttctacggggtctgacgctcagtggaacgaaaactcacgttaagggattttggtcatgagattatcaaaaaggatcttcacctagatccttttaaattaaaaatgaagttttaaatcaatctaaagtatatatgagtaaacttggtctgacagctcgaggcttggattctcaccaataaaaaacgcccggcggcaaccgagcgttctgaacaaatccagatggagttctgaggtcattactggatctatcaacaggagtccaagcgagctcgatatcaaattacgccccgccctgccactcatcgcagtactgttgtaattcattaagcattctgccgacatggaagccatcacaaacggcatgatgaacctgaatcgccagcggcatcagcaccttgtcgccttgcgtataatatttgcccatggtgaaaacgggggcgaagaagttgtccatattggccacgtttaaatcaaaactggtgaaactcacccagggattggctgagacgaaaaacatattctcaataaaccctttagggaaataggccaggttttcaccgtaacacgccacatcttgcgaatatatgtgtagaaactgccggaaatcgtcgtggtattcactccagagcgatgaaaacgtttcagtttgctcatggaaaacggtgtaacaagggtgaacactatcccatatcaccagctcaccgtctttcattgccatacgaaattccggatgagcattcatcaggcgggcaagaatgtgaataaaggccggataaaacttgtgcttatttttctttacggtctttaaaaaggccgtaatatccagctgaacggtctggttataggtacattgagcaactgactgaaatgcctcaaaatgttctttacgatgccattgggatatatcaacggtggtatatccagtgatttttttctccattttagcttccttagctcctgaaaatctcgataactcaaaaaatacgcccggtagtgatcttatttcattatggtgaaagttggaacctcttacgtgcccgatcaactcgagtgccacctgacgtctaagaaaccattattatcatgacattaacctataaaaataggcgtatcacgaggcagaatttcagataaaaaaaatccttagctttcgctaaggatgatttctggaattcgcggccgcttctagatccctatcagtgatagagattgacatccctatcagtgatagagatactgagcacgaaagaggggacaaATGAAATACCTGCTGCCGACCGCTGCTGCTGGTCTGCTGCTCCTCGCTGCCCAGCCGGCGATGGCCGCACGTATCTTAGCGTTTGACATTGGGATCAGTTCCATCGGCTGGGCATTCTCAGAAAATGATGAATTAAAGGACTGCGGCGTTCGTATTTTTACGAAGGTGGAAAACCCCAAGACGGGAGAGTCGTTAGCTTTGCCTCGTCGTCTGGCTCGTTCGGCGCGTAAGCGTTTGGCGCGTCGCAAAGCCCGTCTTAATCATCTGAAGCACTTGATCGCCAACGAGTTTAAGCTTAATTATGAAGATTATCAGTCTTTTGATGAATCTTTAGCTAAGGCTTATAAAGGTTCGTTGATTAGCCCGTATGAACTGCGCTTTCGCGCGTTGAATGAGCTTCTTAGCAAACAAGACTTCGCTCGCGTCATTTTACATATCGCTAAGCGCCGTGGCTACGATGATATTAAGAACAGCGATGATAAAGAAAAAGGAGCGATTCTGAAGGCAATCAAGCAAAACGAGGAGAAGCTTGCTAATTATCAGAGTGTGGGTGAATACTTGTATAAAGAATATTTCCAAAAGTTTAAAGAGAATTCAAAAGAGTTTACCAATGTGCGCAACAAAAAAGAGTCCTATGAACGCTGTATCGCGCAATCGTTTTTGAAGGATGAATTGAAACTGATCTTTAAGAAACAGCGCGAGTTTGGTTTCAGTTTTTCCAAAAAATTCGAGGAAGAGGTTTTATCGGTAGCCTTCTATAAGCGCGCGTTGAAGGACTTTTCACACCTTGTAGGGAATTGTTCATTCTTTACCGACGAAAAACGCGCGCCCAAGAACAGTCCATTGGCATTCATGTTTGTAGCCTTAACGCGTATCATCAACTTATTGAACAACTTGAAGAACACAGAGGGCATCTTGTACACCAAGGATGATTTGAATGCCTTACTTAACGAAGTTTTGAAGAACGGGACGCTGACGTACAAACAAACGAAGAAGTTATTAGGACTTTCCGATGACTACGAGTTCAAGGGCGAAAAAGGCACCTACTTCATTGAATTCAAGAAGTACAAGGAATTCATTAAGGCCTTAGGTGAACACAACTTATCTCAAGACGACTTAAATGAAATTGCTAAGGATATCACCCTTATTAAAGACGAGATTAAATTAAAGAAGGCATTGGCAAAGTATGATCTGAATCAAAATCAAATTGATAGTCTTAGTAAGCTTGAGTTCAAAGACCACTTAAATATTAGCTTCAAGGCACTGAAGCTTGTAACCCCGCTTATGCTGGAGGGAAAGAAGTATGATGAAGCTTGTAACGAACTGAATTTGAAAGTCGCTATCAACGAGGACAAAAAGGATTTTCTTCCGGCATTCAACGAGACTTACTACAAAGATGA</w:t>
+        <w:t>atgcaccaccatcatcatcatgtactagtagcggccgctgcagtccggcaaaaaagggcaaggtgtcaccaccctgccctttttctttaaaaccgaaaagattacttcgcgttatgcaggcttcctcgctcactgactcgctgcgctcggtcgttcggctgcggcgagcggtatcagctcactcaaaggcggtaatacggttatccacagaatcaggggataacgcaggaaagaacatgtgagcaaaaggccagcaaaaggccaggaaccgtaaaaaggccgcgttgctggcgtttttccacaggctccgcccccctgacgagcatcacaaaaatcgacgctcaagtcagaggtggcgaaacccgacaggactataaagataccaggcgtttccccctggaagctccctcgtgcgctctcctgttccgaccctgccgcttaccggatacctgtccgcctttctcccttcgggaagcgtggcgctttctcatagctcacgctgtaggtatctcagttcggtgtaggtcgttcgctccaagctgggctgtgtgcacgaaccccccgttcagcccgaccgctgcgccttatccggtaactatcgtcttgagtccaacccggtaagacacgacttatcgccactggcagcagccactggtaacaggattagcagagcgaggtatgtaggcggtgctacagagttcttgaagtggtggcctaactacggctacactagaagaacagtatttggtatctgcgctctgctgaagccagttaccttcggaaaaagagttggtagctcttgatccggcaaacaaaccaccgctggtagcggtggtttttttgtttgcaagcagcagattacgcgcagaaaaaaaggatctcaagaagatcctttgatcttttctacggggtctgacgctcagtggaacgaaaactcacgttaagggattttggtcatgagattatcaaaaaggatcttcacctagatccttttaaattaaaaatgaagttttaaatcaatctaaagtatatatgagtaaacttggtctgacagctcgaggcttggattctcaccaataaaaaacgcccggcggcaaccgagcgttctgaacaaatccagatggagttctgaggtcattactggatctatcaacaggagtccaagcgagctcgatatcaaattacgccccgccctgccactcatcgcagtactgttgtaattcattaagcattctgccgacatggaagccatcacaaacggcatgatgaacctgaatcgccagcggcatcagcaccttgtcgccttgcgtataatatttgcccatggtgaaaacgggggcgaagaagttgtccatattggccacgtttaaatcaaaactggtgaaactcacccagggattggctgagacgaaaaacatattctcaataaaccctttagggaaataggccaggttttcaccgtaacacgccacatcttgcgaatatatgtgtagaaactgccggaaatcgtcgtggtattcactccagagcgatgaaaacgtttcagtttgctcatggaaaacggtgtaacaagggtgaacactatcccatatcaccagctcaccgtctttcattgccatacgaaattccggatgagcattcatcaggcgggcaagaatgtgaataaaggccggataaaacttgtgcttatttttctttacggtctttaaaaaggccgtaatatccagctgaacggtctggttataggtacattgagcaactgactgaaatgcctcaaaatgttctttacgatgccattgggatatatcaacggtggtatatccagtgatttttttctccattttagcttccttagctcctgaaaatctcgataactcaaaaaatacgcccggtagtgatcttatttcattatggtgaaagttggaacctcttacgtgcccgatcaactcgagtgccacctgacgtctaagaaaccattattatcatgacattaacctataaaaataggcgtatcacgaggcagaatttcagataaaaaaaatccttagctttcgctaaggatgatttctggaattcgcggccgcttctagatccctatcagtgatagagattgacatccctatcagtgatagagatactgagcacgaaagaggggacaa</w:t>
+      </w:r>
+      <w:r>
+        <w:rPr>
+          <w:highlight w:val="yellow"/>
+        </w:rPr>
+        <w:t>ATGAAATACCTGCTGCCGACCGCTGCTGCTGGTCTGCTGCTCCTCGCTGCCCAGCCGGCGATGGCC</w:t>
+      </w:r>
+      <w:r>
+        <w:t>GCACGTATCTTAGCGTTTGACATTGGGATCAGTTCCATCGGCTGGGCATTCTCAGAAAATGATGAATTAAAGGACTGCGGCGTTCGTATTTTTACGAAGGTGGAAAACCCCAAGACGGGAGAGTCGTTAGCTTTGCCTCGTCGTCTGGCTCGTTCGGCGCGTAAGCGTTTGGCGCGTCGCAAAGCCCGTCTTAATCATCTGAAGCACTTGATCGCCAACGAGTTTAAGCTTAATTATGAAGATTATCAGTCTTTTGATGAATCTTTAGCTAAGGCTTATAAAGGTTCGTTGATTAGCCCGTATGAACTGCGCTTTCGCGCGTTGAATGAGCTTCTTAGCAAACAAGACTTCGCTCGCGTCATTTTACATATCGCTAAGCGCCGTGGCTACGATGATATTAAGAACAGCGATGATAAAGAAAAAGGAGCGATTCTGAAGGCAATCAAGCAAAACGAGGAGAAGCTTGCTAATTATCAGAGTGTGGGTGAATACTTGTATAAAGAATATTTCCAAAAGTTTAAAGAGAATTCAAAAGAGTTTACCAATGTGCGCAACAAAAAAGAGTCCTATGAACGCTGTATCGCGCAATCGTTTTTGAAGGATGAATTGAAACTGATCTTTAAGAAACAGCGCGAGTTTGGTTTCAGTTTTTCCAAAAAATTCGAGGAAGAGGTTTTATCGGTAGCCTTCTATAAGCGCGCGTTGAAGGACTTTTCACACCTTGTAGGGAATTGTTCATTCTTTACCGACGAAAAACGCGCGCCCAAGAACAGTCCATTGGCATTCATGTTTGTAGCCTTAACGCGTATCATCAACTTATTGAACAACTTGAAGAACACAGAGGGCATCTTGTACACCAAGGATGATTTGAATGCCTTACTTAACGAAGTTTTGAAGAACGGGACGCTGACGTACAAACAAACGAAGAAGTTATTAGGACTTTCCGATGACTACGAGTTCAAGGGCGAAAAAGGCACCTACTTCATTGAATTCAAGAAGTACAAGGAATTCATTAAGGCCTTAGGTGAACACAACTTATCTCAAGACGACTTAAATGAAATTGCTAAGGATATCACCCTTATTAAAGACGAGATTAAATTAAAGAAGGCATTGGCAAAGTATGATCTGAATCAAAATCAAATTGATAGTCTTAGTAAGCTTGAGTTCAAAGACCACTTAAATATTAGCTTCAAGGCACTGAAGCTTGTAACCCCGCTTATGCTGGAGGGAAAGAAGTATGATGAAGCTTGTAACGAACTGAATTTGAAAGTCGCTATCAACGAGGACAAAAAGGATTTTCTTCCGGCATTCAACGAGACTTACTACAAAGATGA</w:t>
       </w:r>
       <w:r>
         <w:lastRenderedPageBreak/>
         <w:t>AGTAACAAACCCTGTTGTTTTACGCGCCATCAAAGAGTATCGCAAAGTACTTAACGCGCTGTTGAAGAAATATGGGAAAGTGCATAAGATTAATATTGAGTTAGCTCGTGAGGTTGGAAAGAACCATTCTCAGCGTGCTAAAATTGAAAAGGAGCAGAACGAAAATTATAAGGCGAAGAAGGATGCTGAGCTGGAGTGCGAGAAGTTAGGACTTAAAATCAACTCTAAGAACATCTTGAAACTGCGTCTGTTCAAAGAACAAAAGGAATTCTGCGCTTACTCTGGAGAAAAAATCAAGATTAGCGATCTTCAAGATGAAAAGATGTTAGAAATTGACCACATTTACCCTTACAGCCGTTCGTTTGACGATAGTTACATGAATAAGGTCTTAGTTTTTACCAAACAGAATCAGGAGAAGCTTAATCAAACTCCGTTCGAAGCCTTTGGGAACGACAGCGCTAAATGGCAGAAGATTGAAGTGCTTGCGAAAAATCTTCCAACTAAAAAACAGAAACGCATCCTTGACAAAAACTATAAGGATAAGGAACAAAAGAATTTTAAAGACCGTAATTTGAATGATACTCGTTACATCGCACGCCTTGTCCTTAACTACACAAAGGACTATCTTGACTTCCTTCCTCTTTCAGACGATGAGAACACTAAACTTAACGATACGCAGAAGGGGTCCAAAGTCCACGTAGAGGCAAAGAGCGGCATGTTAACTTCGGCTCTGCGCCACACTTGGGGCTTTTCAGCTAAGGACCGTAATAACCACTTACACCACGCAATTGACGCGGTTATCATTGCGTACGCAAACAACTCTATCGTAAAAGCCTTTAGTGACTTTAAGAAGGAGCAAGAGTCAAACTCCGCCGAGTTGTATGCAAAAAAAATTTCCGAGCTGGATTATAAGAACAAACGTAAGTTCTTCGAGCCGTTTTCTGGGTTCCGTCAGAAAGTTTTAGATAAAATTGATGAAATTTTCGTTTCTAAGCCGGAACGTAAAAAACCCAGCGGTGCCCTGCACGAGGAAACGTTTCGCAAGGAAGAGGAATTCTACCAATCATACGGGGGCAAGGAAGGGGTATTGAAGGCTTTAGAGTTGGGTAAAATCCGTAAGGTCAACGGTAAAATCGTAAAGAATGGAGACATGTTTCGCGTGGACATTTTCAAGCACAAAAAAACTAACAAATTTTATGCTGTACCCATCTACACGATGGACTTTGCGCTGAAAGTGCTGCCGAACAAAGCGGTTGCCCGTTCGAAGAAAGGGGAGATCAAAGACTGGATTCTGATGGATGAGAATTACGAATTCTGTTTCTCGCTTTACAAAGATAGTTTGATTCTTATTCAGACAAAGGACATGCAGGAACCAGAGTTCGTTTATTATAACGCTTTTACTTCGTCGACGGTGAGCTTAATCGTTTCAAAACATGACAACAAATTTGAGACACTTAGCAAGAATCAGAAGATCTTATTCAAAAACGCGAATGAAAAAGAGGTAATCGCGAAAAGCATTGGAATCCAGAACCTGAAAGTGTTCGAAAAATATATTGTGTCTGCACTTGGGGAGGTAACAAAAGCTGAGTTTCGTCAACGCGAGGATTTCAAGAAATCTGGGCCATGA</w:t>
       </w:r>
+      <w:bookmarkStart w:id="0" w:name="_GoBack"/>
+      <w:bookmarkEnd w:id="0"/>
     </w:p>
     <w:p/>
     <w:p/>
@@ -40,6 +51,9 @@
     <w:p/>
     <w:p/>
     <w:p>
+      <w:pPr>
+        <w:outlineLvl w:val="0"/>
+      </w:pPr>
       <w:r>
         <w:t>REV:</w:t>
       </w:r>
@@ -59,6 +73,9 @@
     </w:p>
     <w:p/>
     <w:p>
+      <w:pPr>
+        <w:outlineLvl w:val="0"/>
+      </w:pPr>
       <w:r>
         <w:t>FWD:</w:t>
       </w:r>
@@ -68,12 +85,7 @@
         <w:t xml:space="preserve">5’- </w:t>
       </w:r>
       <w:r>
-        <w:t>CTGCCCAGCCGGCGATGGCCGCACGTATCTTAG</w:t>
-      </w:r>
-      <w:bookmarkStart w:id="0" w:name="_GoBack"/>
-      <w:bookmarkEnd w:id="0"/>
-      <w:r>
-        <w:t>CGTTTGA</w:t>
+        <w:t>CTGCCCAGCCGGCGATGGCCGCACGTATCTTAGCGTTTGA</w:t>
       </w:r>
       <w:r>
         <w:t xml:space="preserve"> – 3’</w:t>
@@ -515,6 +527,29 @@
     <w:semiHidden/>
     <w:unhideWhenUsed/>
   </w:style>
+  <w:style w:type="paragraph" w:styleId="DocumentMap">
+    <w:name w:val="Document Map"/>
+    <w:basedOn w:val="Normal"/>
+    <w:link w:val="DocumentMapChar"/>
+    <w:uiPriority w:val="99"/>
+    <w:semiHidden/>
+    <w:unhideWhenUsed/>
+    <w:rsid w:val="00A40765"/>
+    <w:rPr>
+      <w:rFonts w:ascii="Times New Roman" w:hAnsi="Times New Roman" w:cs="Times New Roman"/>
+    </w:rPr>
+  </w:style>
+  <w:style w:type="character" w:customStyle="1" w:styleId="DocumentMapChar">
+    <w:name w:val="Document Map Char"/>
+    <w:basedOn w:val="DefaultParagraphFont"/>
+    <w:link w:val="DocumentMap"/>
+    <w:uiPriority w:val="99"/>
+    <w:semiHidden/>
+    <w:rsid w:val="00A40765"/>
+    <w:rPr>
+      <w:rFonts w:ascii="Times New Roman" w:hAnsi="Times New Roman" w:cs="Times New Roman"/>
+    </w:rPr>
+  </w:style>
 </w:styles>
 </file>
 

</xml_diff>